<commit_message>
[PRO2-4] Added some fields to MoSCoW table
</commit_message>
<xml_diff>
--- a/documentation/moscow.docx
+++ b/documentation/moscow.docx
@@ -83,7 +83,21 @@
             <w:cnfStyle w:val="001000000000" w:firstRow="0" w:lastRow="0" w:firstColumn="1" w:lastColumn="0" w:oddVBand="0" w:evenVBand="0" w:oddHBand="0" w:evenHBand="0" w:firstRowFirstColumn="0" w:firstRowLastColumn="0" w:lastRowFirstColumn="0" w:lastRowLastColumn="0"/>
             <w:tcW w:w="2254" w:type="dxa"/>
           </w:tcPr>
-          <w:p/>
+          <w:p>
+            <w:pPr>
+              <w:rPr>
+                <w:b w:val="0"/>
+                <w:bCs w:val="0"/>
+              </w:rPr>
+            </w:pPr>
+            <w:r>
+              <w:rPr>
+                <w:b w:val="0"/>
+                <w:bCs w:val="0"/>
+              </w:rPr>
+              <w:t>DB of people</w:t>
+            </w:r>
+          </w:p>
         </w:tc>
         <w:tc>
           <w:tcPr>
@@ -93,6 +107,9 @@
             <w:pPr>
               <w:cnfStyle w:val="000000000000" w:firstRow="0" w:lastRow="0" w:firstColumn="0" w:lastColumn="0" w:oddVBand="0" w:evenVBand="0" w:oddHBand="0" w:evenHBand="0" w:firstRowFirstColumn="0" w:firstRowLastColumn="0" w:lastRowFirstColumn="0" w:lastRowLastColumn="0"/>
             </w:pPr>
+            <w:r>
+              <w:t>Log in system</w:t>
+            </w:r>
           </w:p>
         </w:tc>
         <w:tc>
@@ -103,6 +120,14 @@
             <w:pPr>
               <w:cnfStyle w:val="000000000000" w:firstRow="0" w:lastRow="0" w:firstColumn="0" w:lastColumn="0" w:oddVBand="0" w:evenVBand="0" w:oddHBand="0" w:evenHBand="0" w:firstRowFirstColumn="0" w:firstRowLastColumn="0" w:lastRowFirstColumn="0" w:lastRowLastColumn="0"/>
             </w:pPr>
+            <w:r>
+              <w:t xml:space="preserve">Name search </w:t>
+            </w:r>
+            <w:proofErr w:type="spellStart"/>
+            <w:r>
+              <w:t>funtion</w:t>
+            </w:r>
+            <w:proofErr w:type="spellEnd"/>
           </w:p>
         </w:tc>
         <w:tc>
@@ -122,7 +147,21 @@
             <w:cnfStyle w:val="001000000000" w:firstRow="0" w:lastRow="0" w:firstColumn="1" w:lastColumn="0" w:oddVBand="0" w:evenVBand="0" w:oddHBand="0" w:evenHBand="0" w:firstRowFirstColumn="0" w:firstRowLastColumn="0" w:lastRowFirstColumn="0" w:lastRowLastColumn="0"/>
             <w:tcW w:w="2254" w:type="dxa"/>
           </w:tcPr>
-          <w:p/>
+          <w:p>
+            <w:pPr>
+              <w:rPr>
+                <w:b w:val="0"/>
+                <w:bCs w:val="0"/>
+              </w:rPr>
+            </w:pPr>
+            <w:r>
+              <w:rPr>
+                <w:b w:val="0"/>
+                <w:bCs w:val="0"/>
+              </w:rPr>
+              <w:t>DB of vehicles</w:t>
+            </w:r>
+          </w:p>
         </w:tc>
         <w:tc>
           <w:tcPr>
@@ -161,7 +200,68 @@
             <w:cnfStyle w:val="001000000000" w:firstRow="0" w:lastRow="0" w:firstColumn="1" w:lastColumn="0" w:oddVBand="0" w:evenVBand="0" w:oddHBand="0" w:evenHBand="0" w:firstRowFirstColumn="0" w:firstRowLastColumn="0" w:lastRowFirstColumn="0" w:lastRowLastColumn="0"/>
             <w:tcW w:w="2254" w:type="dxa"/>
           </w:tcPr>
-          <w:p/>
+          <w:p>
+            <w:r>
+              <w:rPr>
+                <w:b w:val="0"/>
+                <w:bCs w:val="0"/>
+              </w:rPr>
+              <w:t>API to access this data</w:t>
+            </w:r>
+          </w:p>
+        </w:tc>
+        <w:tc>
+          <w:tcPr>
+            <w:tcW w:w="2254" w:type="dxa"/>
+          </w:tcPr>
+          <w:p>
+            <w:pPr>
+              <w:cnfStyle w:val="000000000000" w:firstRow="0" w:lastRow="0" w:firstColumn="0" w:lastColumn="0" w:oddVBand="0" w:evenVBand="0" w:oddHBand="0" w:evenHBand="0" w:firstRowFirstColumn="0" w:firstRowLastColumn="0" w:lastRowFirstColumn="0" w:lastRowLastColumn="0"/>
+            </w:pPr>
+          </w:p>
+        </w:tc>
+        <w:tc>
+          <w:tcPr>
+            <w:tcW w:w="2254" w:type="dxa"/>
+          </w:tcPr>
+          <w:p>
+            <w:pPr>
+              <w:cnfStyle w:val="000000000000" w:firstRow="0" w:lastRow="0" w:firstColumn="0" w:lastColumn="0" w:oddVBand="0" w:evenVBand="0" w:oddHBand="0" w:evenHBand="0" w:firstRowFirstColumn="0" w:firstRowLastColumn="0" w:lastRowFirstColumn="0" w:lastRowLastColumn="0"/>
+            </w:pPr>
+          </w:p>
+        </w:tc>
+        <w:tc>
+          <w:tcPr>
+            <w:tcW w:w="2254" w:type="dxa"/>
+          </w:tcPr>
+          <w:p>
+            <w:pPr>
+              <w:cnfStyle w:val="000000000000" w:firstRow="0" w:lastRow="0" w:firstColumn="0" w:lastColumn="0" w:oddVBand="0" w:evenVBand="0" w:oddHBand="0" w:evenHBand="0" w:firstRowFirstColumn="0" w:firstRowLastColumn="0" w:lastRowFirstColumn="0" w:lastRowLastColumn="0"/>
+            </w:pPr>
+          </w:p>
+        </w:tc>
+      </w:tr>
+      <w:tr>
+        <w:tc>
+          <w:tcPr>
+            <w:cnfStyle w:val="001000000000" w:firstRow="0" w:lastRow="0" w:firstColumn="1" w:lastColumn="0" w:oddVBand="0" w:evenVBand="0" w:oddHBand="0" w:evenHBand="0" w:firstRowFirstColumn="0" w:firstRowLastColumn="0" w:lastRowFirstColumn="0" w:lastRowLastColumn="0"/>
+            <w:tcW w:w="2254" w:type="dxa"/>
+          </w:tcPr>
+          <w:p>
+            <w:pPr>
+              <w:rPr>
+                <w:b w:val="0"/>
+                <w:bCs w:val="0"/>
+              </w:rPr>
+            </w:pPr>
+            <w:r>
+              <w:rPr>
+                <w:b w:val="0"/>
+                <w:bCs w:val="0"/>
+              </w:rPr>
+              <w:t>Web interface to manipulate the data</w:t>
+            </w:r>
+          </w:p>
         </w:tc>
         <w:tc>
           <w:tcPr>
@@ -195,6 +295,7 @@
         </w:tc>
       </w:tr>
     </w:tbl>
+    <w:p/>
     <w:p/>
     <w:sectPr>
       <w:pgSz w:w="11906" w:h="16838"/>

</xml_diff>

<commit_message>
[PRO2-4] updated moscow table
</commit_message>
<xml_diff>
--- a/documentation/moscow.docx
+++ b/documentation/moscow.docx
@@ -121,13 +121,8 @@
               <w:cnfStyle w:val="000000000000" w:firstRow="0" w:lastRow="0" w:firstColumn="0" w:lastColumn="0" w:oddVBand="0" w:evenVBand="0" w:oddHBand="0" w:evenHBand="0" w:firstRowFirstColumn="0" w:firstRowLastColumn="0" w:lastRowFirstColumn="0" w:lastRowLastColumn="0"/>
             </w:pPr>
             <w:r>
-              <w:t xml:space="preserve">Name search </w:t>
+              <w:t>Name search funtion</w:t>
             </w:r>
-            <w:proofErr w:type="spellStart"/>
-            <w:r>
-              <w:t>funtion</w:t>
-            </w:r>
-            <w:proofErr w:type="spellEnd"/>
           </w:p>
         </w:tc>
         <w:tc>
@@ -181,6 +176,9 @@
             <w:pPr>
               <w:cnfStyle w:val="000000000000" w:firstRow="0" w:lastRow="0" w:firstColumn="0" w:lastColumn="0" w:oddVBand="0" w:evenVBand="0" w:oddHBand="0" w:evenHBand="0" w:firstRowFirstColumn="0" w:firstRowLastColumn="0" w:lastRowFirstColumn="0" w:lastRowLastColumn="0"/>
             </w:pPr>
+            <w:r>
+              <w:t>Vehicle search by registration or make/model</w:t>
+            </w:r>
           </w:p>
         </w:tc>
         <w:tc>

</xml_diff>